<commit_message>
Edit cMinistry, edit Iterator Design Pattern
cMinistry: add delete iterator to show_list_
Iterator Design Pattern: correct typos
</commit_message>
<xml_diff>
--- a/Design Patterns/Design Patterns [Official]/Iterator/Iterator Design Pattern [Official].docx
+++ b/Design Patterns/Design Patterns [Official]/Iterator/Iterator Design Pattern [Official].docx
@@ -13225,7 +13225,19 @@
         <w:t xml:space="preserve"> thiết kế</w:t>
       </w:r>
       <w:r>
-        <w:t xml:space="preserve"> này cung cấp cơ chế để khởi tạo nhiều loại đối tườn khác nhau, giúp tăng linh hoạt và tái sử dụng cho code.</w:t>
+        <w:t xml:space="preserve"> này cung cấp cơ chế để khởi tạo nhiều loại đối tư</w:t>
+      </w:r>
+      <w:r>
+        <w:t>ợ</w:t>
+      </w:r>
+      <w:r>
+        <w:t>n</w:t>
+      </w:r>
+      <w:r>
+        <w:t>g</w:t>
+      </w:r>
+      <w:r>
+        <w:t xml:space="preserve"> khác nhau, giúp tăng linh hoạt và tái sử dụng cho code.</w:t>
       </w:r>
     </w:p>
     <w:p>
@@ -13915,7 +13927,10 @@
         <w:t>Sẽ</w:t>
       </w:r>
       <w:r>
-        <w:t xml:space="preserve"> rất tuyệt nếu ta tìm được cách cài đặt 2 class </w:t>
+        <w:t xml:space="preserve"> rất tuyệt nếu ta tìm được cách cài đặt 2 class</w:t>
+      </w:r>
+      <w:r>
+        <w:t xml:space="preserve"> </w:t>
       </w:r>
       <w:r>
         <w:rPr>
@@ -14092,7 +14107,408 @@
       </w:r>
       <w:bookmarkEnd w:id="23"/>
     </w:p>
-    <w:p/>
+    <w:p>
+      <w:pPr>
+        <w:ind w:left="360"/>
+      </w:pPr>
+      <w:r>
+        <w:t xml:space="preserve">Vậy để giải quyết các vấn đề trên ta sẽ cài đặt một “giao diện” cho phép duyệt các tập hợp này một cách đồng bộ, ta gọi lớp giao diện này là </w:t>
+      </w:r>
+      <w:r>
+        <w:rPr>
+          <w:b/>
+          <w:bCs/>
+          <w:i/>
+          <w:iCs/>
+        </w:rPr>
+        <w:t>cIterator</w:t>
+      </w:r>
+      <w:r>
+        <w:t xml:space="preserve">, </w:t>
+      </w:r>
+      <w:r>
+        <w:t>với</w:t>
+      </w:r>
+      <w:r>
+        <w:t xml:space="preserve"> các hàm để duyệt mảng như: </w:t>
+      </w:r>
+      <w:r>
+        <w:rPr>
+          <w:b/>
+          <w:bCs/>
+        </w:rPr>
+        <w:t>begin</w:t>
+      </w:r>
+      <w:r>
+        <w:rPr>
+          <w:b/>
+          <w:bCs/>
+        </w:rPr>
+        <w:t>()</w:t>
+      </w:r>
+      <w:r>
+        <w:t xml:space="preserve">, </w:t>
+      </w:r>
+      <w:r>
+        <w:rPr>
+          <w:b/>
+          <w:bCs/>
+        </w:rPr>
+        <w:t>hasNext</w:t>
+      </w:r>
+      <w:r>
+        <w:rPr>
+          <w:b/>
+          <w:bCs/>
+        </w:rPr>
+        <w:t>()</w:t>
+      </w:r>
+      <w:r>
+        <w:t xml:space="preserve">, </w:t>
+      </w:r>
+      <w:r>
+        <w:rPr>
+          <w:b/>
+          <w:bCs/>
+        </w:rPr>
+        <w:t>next</w:t>
+      </w:r>
+      <w:r>
+        <w:rPr>
+          <w:b/>
+          <w:bCs/>
+        </w:rPr>
+        <w:t>()</w:t>
+      </w:r>
+      <w:r>
+        <w:t>,</w:t>
+      </w:r>
+      <w:r>
+        <w:t xml:space="preserve"> </w:t>
+      </w:r>
+      <w:r>
+        <w:rPr>
+          <w:b/>
+          <w:bCs/>
+        </w:rPr>
+        <w:t>currentItem()</w:t>
+      </w:r>
+      <w:r>
+        <w:t xml:space="preserve"> …</w:t>
+      </w:r>
+      <w:r>
+        <w:t>.</w:t>
+      </w:r>
+      <w:r>
+        <w:t xml:space="preserve"> </w:t>
+      </w:r>
+    </w:p>
+    <w:p>
+      <w:pPr>
+        <w:ind w:left="360"/>
+      </w:pPr>
+      <w:r>
+        <w:t>Nhưng các lớp</w:t>
+      </w:r>
+      <w:r>
+        <w:rPr>
+          <w:b/>
+          <w:bCs/>
+          <w:i/>
+          <w:iCs/>
+        </w:rPr>
+        <w:t xml:space="preserve"> </w:t>
+      </w:r>
+      <w:r>
+        <w:rPr>
+          <w:b/>
+          <w:bCs/>
+          <w:i/>
+          <w:iCs/>
+        </w:rPr>
+        <w:t>cStudentCollection</w:t>
+      </w:r>
+      <w:r>
+        <w:t xml:space="preserve"> và </w:t>
+      </w:r>
+      <w:r>
+        <w:rPr>
+          <w:b/>
+          <w:bCs/>
+          <w:i/>
+          <w:iCs/>
+        </w:rPr>
+        <w:t>cLecturerCollection</w:t>
+      </w:r>
+      <w:r>
+        <w:rPr>
+          <w:b/>
+          <w:bCs/>
+          <w:i/>
+          <w:iCs/>
+        </w:rPr>
+        <w:t xml:space="preserve"> </w:t>
+      </w:r>
+      <w:r>
+        <w:t xml:space="preserve">được cài đặt với cấu trúc tập hợp khác nhau (mảng đối với </w:t>
+      </w:r>
+      <w:r>
+        <w:rPr>
+          <w:b/>
+          <w:bCs/>
+          <w:i/>
+          <w:iCs/>
+        </w:rPr>
+        <w:t>cStudentCollection</w:t>
+      </w:r>
+      <w:r>
+        <w:rPr>
+          <w:b/>
+          <w:bCs/>
+          <w:i/>
+          <w:iCs/>
+        </w:rPr>
+        <w:t xml:space="preserve"> </w:t>
+      </w:r>
+      <w:r>
+        <w:t xml:space="preserve">và danh sách liên kết đối với </w:t>
+      </w:r>
+      <w:r>
+        <w:rPr>
+          <w:b/>
+          <w:bCs/>
+          <w:i/>
+          <w:iCs/>
+        </w:rPr>
+        <w:t>cLecturerCollection</w:t>
+      </w:r>
+      <w:r>
+        <w:t xml:space="preserve">), do đó ta sẽ phải cài đặt các lớp giao diện riêng, kế thừa từ </w:t>
+      </w:r>
+      <w:r>
+        <w:t xml:space="preserve">lớp ảo </w:t>
+      </w:r>
+      <w:r>
+        <w:rPr>
+          <w:b/>
+          <w:bCs/>
+          <w:i/>
+          <w:iCs/>
+        </w:rPr>
+        <w:t>cIterator</w:t>
+      </w:r>
+      <w:r>
+        <w:t>, cho từng tập hợp cụ thể.</w:t>
+      </w:r>
+      <w:r>
+        <w:t xml:space="preserve"> Các lớp con này sẽ có các thuộc tính để lưu trữ tập </w:t>
+      </w:r>
+      <w:r>
+        <w:lastRenderedPageBreak/>
+        <w:t xml:space="preserve">hợp mà nó sẽ duyệt và lưu trữ tình trạng duyệt hiện tại, cũng như là các phương thức cần thiết để duyệt tập hợp và truy xuất phần tử từ </w:t>
+      </w:r>
+      <w:r>
+        <w:t>đó.</w:t>
+      </w:r>
+    </w:p>
+    <w:p>
+      <w:pPr>
+        <w:ind w:left="360"/>
+      </w:pPr>
+      <w:r>
+        <w:t xml:space="preserve">Với các ý tưởng trên ta có thể tiến hành cài đặt các lớp: </w:t>
+      </w:r>
+      <w:r>
+        <w:t xml:space="preserve"> </w:t>
+      </w:r>
+      <w:r>
+        <w:rPr>
+          <w:b/>
+          <w:bCs/>
+          <w:i/>
+          <w:iCs/>
+        </w:rPr>
+        <w:t>cIterator</w:t>
+      </w:r>
+      <w:r>
+        <w:rPr>
+          <w:b/>
+          <w:bCs/>
+          <w:i/>
+          <w:iCs/>
+        </w:rPr>
+        <w:t xml:space="preserve"> </w:t>
+      </w:r>
+      <w:r>
+        <w:t xml:space="preserve">đóng vai trò là giao diện chung cung cấp cách duyệt mảng một cách đồng bộ, </w:t>
+      </w:r>
+      <w:r>
+        <w:rPr>
+          <w:b/>
+          <w:bCs/>
+          <w:i/>
+          <w:iCs/>
+        </w:rPr>
+        <w:t>cStudentCollection</w:t>
+      </w:r>
+      <w:r>
+        <w:rPr>
+          <w:b/>
+          <w:bCs/>
+          <w:i/>
+          <w:iCs/>
+        </w:rPr>
+        <w:t xml:space="preserve">Iterator </w:t>
+      </w:r>
+      <w:r>
+        <w:t xml:space="preserve">kế thừa từ </w:t>
+      </w:r>
+      <w:r>
+        <w:rPr>
+          <w:b/>
+          <w:bCs/>
+          <w:i/>
+          <w:iCs/>
+        </w:rPr>
+        <w:t>cIterator</w:t>
+      </w:r>
+      <w:r>
+        <w:rPr>
+          <w:b/>
+          <w:bCs/>
+          <w:i/>
+          <w:iCs/>
+        </w:rPr>
+        <w:t xml:space="preserve"> </w:t>
+      </w:r>
+      <w:r>
+        <w:t>là giao diện riêng tương ứ</w:t>
+      </w:r>
+      <w:bookmarkStart w:id="24" w:name="_GoBack"/>
+      <w:bookmarkEnd w:id="24"/>
+      <w:r>
+        <w:t xml:space="preserve">ng với </w:t>
+      </w:r>
+      <w:r>
+        <w:rPr>
+          <w:b/>
+          <w:bCs/>
+          <w:i/>
+          <w:iCs/>
+        </w:rPr>
+        <w:t>cStudentCollection</w:t>
+      </w:r>
+      <w:r>
+        <w:t xml:space="preserve">, </w:t>
+      </w:r>
+      <w:r>
+        <w:rPr>
+          <w:b/>
+          <w:bCs/>
+          <w:i/>
+          <w:iCs/>
+        </w:rPr>
+        <w:t>c</w:t>
+      </w:r>
+      <w:r>
+        <w:rPr>
+          <w:b/>
+          <w:bCs/>
+          <w:i/>
+          <w:iCs/>
+        </w:rPr>
+        <w:t>Lecturer</w:t>
+      </w:r>
+      <w:r>
+        <w:rPr>
+          <w:b/>
+          <w:bCs/>
+          <w:i/>
+          <w:iCs/>
+        </w:rPr>
+        <w:t>Collection</w:t>
+      </w:r>
+      <w:r>
+        <w:rPr>
+          <w:b/>
+          <w:bCs/>
+          <w:i/>
+          <w:iCs/>
+        </w:rPr>
+        <w:t>Iterator</w:t>
+      </w:r>
+      <w:r>
+        <w:rPr>
+          <w:b/>
+          <w:bCs/>
+          <w:i/>
+          <w:iCs/>
+        </w:rPr>
+        <w:t xml:space="preserve"> </w:t>
+      </w:r>
+      <w:r>
+        <w:t>cũng</w:t>
+      </w:r>
+      <w:r>
+        <w:t xml:space="preserve"> kế thừa</w:t>
+      </w:r>
+      <w:r>
+        <w:t xml:space="preserve"> từ </w:t>
+      </w:r>
+      <w:r>
+        <w:rPr>
+          <w:b/>
+          <w:bCs/>
+          <w:i/>
+          <w:iCs/>
+        </w:rPr>
+        <w:t>cIterator</w:t>
+      </w:r>
+      <w:r>
+        <w:rPr>
+          <w:b/>
+          <w:bCs/>
+          <w:i/>
+          <w:iCs/>
+        </w:rPr>
+        <w:t xml:space="preserve"> </w:t>
+      </w:r>
+      <w:r>
+        <w:t xml:space="preserve">là giao diện riêng tương ứng với </w:t>
+      </w:r>
+      <w:r>
+        <w:rPr>
+          <w:b/>
+          <w:bCs/>
+          <w:i/>
+          <w:iCs/>
+        </w:rPr>
+        <w:t>c</w:t>
+      </w:r>
+      <w:r>
+        <w:rPr>
+          <w:b/>
+          <w:bCs/>
+          <w:i/>
+          <w:iCs/>
+        </w:rPr>
+        <w:t>Lecturer</w:t>
+      </w:r>
+      <w:r>
+        <w:rPr>
+          <w:b/>
+          <w:bCs/>
+          <w:i/>
+          <w:iCs/>
+        </w:rPr>
+        <w:t>Collection</w:t>
+      </w:r>
+    </w:p>
+    <w:p>
+      <w:pPr>
+        <w:ind w:left="360"/>
+      </w:pPr>
+    </w:p>
     <w:p>
       <w:pPr>
         <w:pStyle w:val="1"/>
@@ -14102,11 +14518,11 @@
         </w:numPr>
         <w:ind w:left="360"/>
       </w:pPr>
-      <w:bookmarkStart w:id="24" w:name="_Toc14640406"/>
+      <w:bookmarkStart w:id="25" w:name="_Toc14640406"/>
       <w:r>
         <w:t>Khái niệm</w:t>
       </w:r>
-      <w:bookmarkEnd w:id="24"/>
+      <w:bookmarkEnd w:id="25"/>
     </w:p>
     <w:p>
       <w:pPr>
@@ -14201,7 +14617,6 @@
     </w:p>
     <w:p>
       <w:r>
-        <w:lastRenderedPageBreak/>
         <w:t xml:space="preserve">Tạm hiểu là: </w:t>
       </w:r>
       <w:r>
@@ -14272,7 +14687,7 @@
         </w:numPr>
         <w:ind w:left="360"/>
       </w:pPr>
-      <w:bookmarkStart w:id="25" w:name="_Toc14640407"/>
+      <w:bookmarkStart w:id="26" w:name="_Toc14640407"/>
       <w:r>
         <w:t xml:space="preserve">Liên </w:t>
       </w:r>
@@ -14282,7 +14697,7 @@
       <w:r>
         <w:t xml:space="preserve"> thực tế</w:t>
       </w:r>
-      <w:bookmarkEnd w:id="25"/>
+      <w:bookmarkEnd w:id="26"/>
     </w:p>
     <w:tbl>
       <w:tblPr>
@@ -14397,6 +14812,7 @@
         <w:ind w:firstLine="360"/>
       </w:pPr>
       <w:r>
+        <w:lastRenderedPageBreak/>
         <w:t xml:space="preserve">Bạn đang lên kế hoạch cho chuyến </w:t>
       </w:r>
       <w:r>
@@ -14412,7 +14828,13 @@
         <w:t xml:space="preserve"> thành Rome</w:t>
       </w:r>
       <w:r>
-        <w:t xml:space="preserve"> và tham quan hết tất cả những danh lam thắng cảnh ở đó. Và bạn đang nhức đầu cân nhắc giữa 3 phương án mà bạn nghĩ ra cho chuyến tham quan này:</w:t>
+        <w:t xml:space="preserve"> và tham quan hết tất cả những danh lam thắng cảnh ở đó. Và bạn đang </w:t>
+      </w:r>
+      <w:r>
+        <w:t>đau</w:t>
+      </w:r>
+      <w:r>
+        <w:t xml:space="preserve"> đầu cân nhắc giữa 3 phương án mà bạn nghĩ ra cho chuyến tham quan này:</w:t>
       </w:r>
     </w:p>
     <w:p>
@@ -14590,7 +15012,6 @@
         <w:ind w:firstLine="360"/>
       </w:pPr>
       <w:r>
-        <w:lastRenderedPageBreak/>
         <w:t xml:space="preserve">Ví dụ này có nét tương đồng với vấn đề mà ta đặt ra ở </w:t>
       </w:r>
       <w:hyperlink w:anchor="Chap01" w:history="1">
@@ -14828,11 +15249,12 @@
         </w:numPr>
         <w:ind w:left="360"/>
       </w:pPr>
-      <w:bookmarkStart w:id="26" w:name="_Toc14640408"/>
-      <w:r>
+      <w:bookmarkStart w:id="27" w:name="_Toc14640408"/>
+      <w:r>
+        <w:lastRenderedPageBreak/>
         <w:t>Cấu trúc tổng quát</w:t>
       </w:r>
-      <w:bookmarkEnd w:id="26"/>
+      <w:bookmarkEnd w:id="27"/>
     </w:p>
     <w:tbl>
       <w:tblPr>
@@ -15029,7 +15451,6 @@
         <w:ind w:left="1080"/>
       </w:pPr>
       <w:r>
-        <w:lastRenderedPageBreak/>
         <w:t>Lưu giữ vị trí hiện tại</w:t>
       </w:r>
       <w:r>
@@ -15165,11 +15586,11 @@
         </w:numPr>
         <w:ind w:left="360"/>
       </w:pPr>
-      <w:bookmarkStart w:id="27" w:name="_Toc14640409"/>
+      <w:bookmarkStart w:id="28" w:name="_Toc14640409"/>
       <w:r>
         <w:t>Khả năng ứng dụng</w:t>
       </w:r>
-      <w:bookmarkEnd w:id="27"/>
+      <w:bookmarkEnd w:id="28"/>
     </w:p>
     <w:p>
       <w:pPr>
@@ -15239,6 +15660,7 @@
         <w:ind w:left="720"/>
       </w:pPr>
       <w:r>
+        <w:lastRenderedPageBreak/>
         <w:t>Cung cấp một giao diện thống nhất để</w:t>
       </w:r>
       <w:r>
@@ -15297,7 +15719,7 @@
         </w:numPr>
         <w:ind w:left="360"/>
       </w:pPr>
-      <w:bookmarkStart w:id="28" w:name="_Toc14640410"/>
+      <w:bookmarkStart w:id="29" w:name="_Toc14640410"/>
       <w:r>
         <w:t>Lợi</w:t>
       </w:r>
@@ -15310,7 +15732,7 @@
       <w:r>
         <w:t>ạn chế</w:t>
       </w:r>
-      <w:bookmarkEnd w:id="28"/>
+      <w:bookmarkEnd w:id="29"/>
     </w:p>
     <w:p>
       <w:pPr>
@@ -15535,20 +15957,170 @@
         </w:numPr>
       </w:pPr>
       <w:r>
+        <w:t>Iterator</w:t>
+      </w:r>
+      <w:r>
+        <w:t xml:space="preserve"> cung cấp một giao thức </w:t>
+      </w:r>
+      <w:r>
+        <w:t>thống nhất</w:t>
+      </w:r>
+      <w:r>
+        <w:t xml:space="preserve"> để truy xuất những cấu trúc tập hợp khác nhau bằng cách hỗ trợ đa hình</w:t>
+      </w:r>
+      <w:r>
+        <w:t>.</w:t>
+      </w:r>
+    </w:p>
+    <w:p>
+      <w:pPr>
+        <w:pStyle w:val="ListParagraph"/>
+        <w:numPr>
+          <w:ilvl w:val="0"/>
+          <w:numId w:val="33"/>
+        </w:numPr>
+      </w:pPr>
+      <w:r>
+        <w:t>Tránh thất thoát hoặc dư thừa dữ liệu khi thêm sửa xóa tập hợp.</w:t>
+      </w:r>
+    </w:p>
+    <w:p>
+      <w:pPr>
+        <w:ind w:left="360"/>
+      </w:pPr>
+      <w:r>
+        <w:t>Hạn chế của mẫu thiết này:</w:t>
+      </w:r>
+    </w:p>
+    <w:p>
+      <w:pPr>
+        <w:pStyle w:val="ListParagraph"/>
+        <w:numPr>
+          <w:ilvl w:val="0"/>
+          <w:numId w:val="33"/>
+        </w:numPr>
+      </w:pPr>
+      <w:r>
+        <w:t>Áp dụng mẫu thiết kế này có thể quá phức tạp nếu chỉ cần truy xuất một tập hợp đơn giản.</w:t>
+      </w:r>
+    </w:p>
+    <w:p>
+      <w:pPr>
+        <w:pStyle w:val="ListParagraph"/>
+        <w:numPr>
+          <w:ilvl w:val="0"/>
+          <w:numId w:val="33"/>
+        </w:numPr>
+      </w:pPr>
+      <w:r>
+        <w:t xml:space="preserve">Sử dụng </w:t>
+      </w:r>
+      <w:r>
+        <w:t>Iterator</w:t>
+      </w:r>
+      <w:r>
+        <w:t xml:space="preserve"> có thể kém hiệu quả hơn so với việc truy xuất trực tiếp đối với một số tập hợp đặc biệt</w:t>
+      </w:r>
+      <w:r>
+        <w:t>.</w:t>
+      </w:r>
+    </w:p>
+    <w:p>
+      <w:pPr>
+        <w:pStyle w:val="1"/>
+        <w:numPr>
+          <w:ilvl w:val="0"/>
+          <w:numId w:val="31"/>
+        </w:numPr>
+        <w:ind w:left="360"/>
+      </w:pPr>
+      <w:bookmarkStart w:id="30" w:name="_Toc14640411"/>
+      <w:r>
+        <w:t>Các mẫu thiết kế liên quan</w:t>
+      </w:r>
+      <w:bookmarkEnd w:id="30"/>
+    </w:p>
+    <w:p>
+      <w:pPr>
+        <w:ind w:firstLine="360"/>
+      </w:pPr>
+      <w:r>
+        <w:t>Mẫu thiết kế Iterator có thể kết hợp được với nhiều mẫu thiết kế khác để tăng sự linh động cho chương trình:</w:t>
+      </w:r>
+    </w:p>
+    <w:p>
+      <w:pPr>
+        <w:pStyle w:val="ListParagraph"/>
+        <w:numPr>
+          <w:ilvl w:val="0"/>
+          <w:numId w:val="33"/>
+        </w:numPr>
+      </w:pPr>
+      <w:r>
+        <w:t xml:space="preserve">Sử dụng </w:t>
+      </w:r>
+      <w:r>
+        <w:rPr>
+          <w:b/>
+          <w:bCs/>
+        </w:rPr>
+        <w:t>Iterator</w:t>
+      </w:r>
+      <w:r>
+        <w:t xml:space="preserve"> để duyệt một tập hợp sử dụng mẫu thiết kế </w:t>
+      </w:r>
+      <w:r>
+        <w:rPr>
+          <w:b/>
+          <w:bCs/>
+        </w:rPr>
+        <w:t>Composite</w:t>
+      </w:r>
+      <w:r>
+        <w:t>. (Trees)</w:t>
+      </w:r>
+    </w:p>
+    <w:p>
+      <w:pPr>
+        <w:pStyle w:val="ListParagraph"/>
+        <w:numPr>
+          <w:ilvl w:val="0"/>
+          <w:numId w:val="33"/>
+        </w:numPr>
+      </w:pPr>
+      <w:r>
         <w:lastRenderedPageBreak/>
+        <w:t xml:space="preserve">Sử dụng mẫu thiết kế </w:t>
+      </w:r>
+      <w:r>
+        <w:rPr>
+          <w:b/>
+          <w:bCs/>
+        </w:rPr>
+        <w:t>Factory</w:t>
+      </w:r>
+      <w:r>
+        <w:t xml:space="preserve"> </w:t>
+      </w:r>
+      <w:r>
+        <w:rPr>
+          <w:b/>
+          <w:bCs/>
+        </w:rPr>
+        <w:t>Method</w:t>
+      </w:r>
+      <w:r>
+        <w:t xml:space="preserve"> cùng với </w:t>
+      </w:r>
+      <w:r>
+        <w:rPr>
+          <w:b/>
+          <w:bCs/>
+        </w:rPr>
         <w:t>Iterator</w:t>
       </w:r>
       <w:r>
-        <w:t xml:space="preserve"> cung cấp một giao thức </w:t>
-      </w:r>
-      <w:r>
-        <w:t>thống nhất</w:t>
-      </w:r>
-      <w:r>
-        <w:t xml:space="preserve"> để truy xuất những cấu trúc tập hợp khác nhau bằng cách hỗ trợ đa hình</w:t>
-      </w:r>
-      <w:r>
-        <w:t>.</w:t>
+        <w:t xml:space="preserve"> để hỗ trợ đa hình.</w:t>
       </w:r>
     </w:p>
     <w:p>
@@ -15560,217 +16132,67 @@
         </w:numPr>
       </w:pPr>
       <w:r>
-        <w:t>Tránh thất thoát hoặc dư thừa dữ liệu khi thêm sửa xóa tập hợp.</w:t>
-      </w:r>
-    </w:p>
-    <w:p>
-      <w:pPr>
+        <w:t xml:space="preserve">Sử dụng mẫu thiết kế </w:t>
+      </w:r>
+      <w:r>
+        <w:rPr>
+          <w:b/>
+          <w:bCs/>
+        </w:rPr>
+        <w:t>Memento</w:t>
+      </w:r>
+      <w:r>
+        <w:t xml:space="preserve"> cùng với </w:t>
+      </w:r>
+      <w:r>
+        <w:rPr>
+          <w:b/>
+          <w:bCs/>
+        </w:rPr>
+        <w:t>Iterator</w:t>
+      </w:r>
+      <w:r>
+        <w:t xml:space="preserve"> để lưu giữ trạng thái hiện tại của iterator và quay trở lại nếu cần thiết.</w:t>
+      </w:r>
+    </w:p>
+    <w:p>
+      <w:r>
+        <w:t xml:space="preserve">Sử dụng mẫu thiết kế </w:t>
+      </w:r>
+      <w:r>
+        <w:rPr>
+          <w:b/>
+          <w:bCs/>
+        </w:rPr>
+        <w:t>Visitor</w:t>
+      </w:r>
+      <w:r>
+        <w:t xml:space="preserve"> với </w:t>
+      </w:r>
+      <w:r>
+        <w:rPr>
+          <w:b/>
+          <w:bCs/>
+        </w:rPr>
+        <w:t>Iterator</w:t>
+      </w:r>
+      <w:r>
+        <w:t xml:space="preserve"> để duyệt các đối tượng tập hợp cấu trúc dữ liệu phức tạp và cài đặt một số tính năng tác động trực tiếp lên các phần tử của tập hợp đó, kể cả khi lớp tập hợp này quản lý nhiều tập hợp con khác nhau.</w:t>
+      </w:r>
+    </w:p>
+    <w:p>
+      <w:pPr>
+        <w:pStyle w:val="1"/>
+        <w:numPr>
+          <w:ilvl w:val="0"/>
+          <w:numId w:val="31"/>
+        </w:numPr>
         <w:ind w:left="360"/>
       </w:pPr>
       <w:r>
-        <w:t>Hạn chế của mẫu thiết này:</w:t>
-      </w:r>
-    </w:p>
-    <w:p>
-      <w:pPr>
-        <w:pStyle w:val="ListParagraph"/>
-        <w:numPr>
-          <w:ilvl w:val="0"/>
-          <w:numId w:val="33"/>
-        </w:numPr>
-      </w:pPr>
-      <w:r>
-        <w:t>Áp dụng mẫu thiết kế này có thể quá phức tạp nếu chỉ cần truy xuất một tập hợp đơn giản.</w:t>
-      </w:r>
-    </w:p>
-    <w:p>
-      <w:pPr>
-        <w:pStyle w:val="ListParagraph"/>
-        <w:numPr>
-          <w:ilvl w:val="0"/>
-          <w:numId w:val="33"/>
-        </w:numPr>
-      </w:pPr>
-      <w:r>
-        <w:t xml:space="preserve">Sử dụng </w:t>
-      </w:r>
-      <w:r>
-        <w:t>Iterator</w:t>
-      </w:r>
-      <w:r>
-        <w:t xml:space="preserve"> có thể kém hiệu quả hơn so với việc truy xuất trực tiếp đối với một số tập hợp đặc biệt</w:t>
-      </w:r>
-      <w:r>
-        <w:t>.</w:t>
-      </w:r>
-    </w:p>
-    <w:p>
-      <w:pPr>
-        <w:pStyle w:val="1"/>
-        <w:numPr>
-          <w:ilvl w:val="0"/>
-          <w:numId w:val="31"/>
-        </w:numPr>
-        <w:ind w:left="360"/>
-      </w:pPr>
-      <w:bookmarkStart w:id="29" w:name="_Toc14640411"/>
-      <w:r>
-        <w:t>Các mẫu thiết kế liên quan</w:t>
-      </w:r>
-      <w:bookmarkEnd w:id="29"/>
-    </w:p>
-    <w:p>
-      <w:pPr>
-        <w:ind w:firstLine="360"/>
-      </w:pPr>
-      <w:r>
-        <w:t>Mẫu thiết kế Iterator có thể kết hợp được với nhiều mẫu thiết kế khác để tăng sự linh động cho chương trình:</w:t>
-      </w:r>
-    </w:p>
-    <w:p>
-      <w:pPr>
-        <w:pStyle w:val="ListParagraph"/>
-        <w:numPr>
-          <w:ilvl w:val="0"/>
-          <w:numId w:val="33"/>
-        </w:numPr>
-      </w:pPr>
-      <w:r>
-        <w:t xml:space="preserve">Sử dụng </w:t>
-      </w:r>
-      <w:r>
-        <w:rPr>
-          <w:b/>
-          <w:bCs/>
-        </w:rPr>
-        <w:t>Iterator</w:t>
-      </w:r>
-      <w:r>
-        <w:t xml:space="preserve"> để duyệt một tập hợp sử dụng mẫu thiết kế </w:t>
-      </w:r>
-      <w:r>
-        <w:rPr>
-          <w:b/>
-          <w:bCs/>
-        </w:rPr>
-        <w:t>Composite</w:t>
-      </w:r>
-      <w:r>
-        <w:t>. (Trees)</w:t>
-      </w:r>
-    </w:p>
-    <w:p>
-      <w:pPr>
-        <w:pStyle w:val="ListParagraph"/>
-        <w:numPr>
-          <w:ilvl w:val="0"/>
-          <w:numId w:val="33"/>
-        </w:numPr>
-      </w:pPr>
-      <w:r>
-        <w:t xml:space="preserve">Sử dụng mẫu thiết kế </w:t>
-      </w:r>
-      <w:r>
-        <w:rPr>
-          <w:b/>
-          <w:bCs/>
-        </w:rPr>
-        <w:t>Factory</w:t>
-      </w:r>
-      <w:r>
         <w:t xml:space="preserve"> </w:t>
       </w:r>
-      <w:r>
-        <w:rPr>
-          <w:b/>
-          <w:bCs/>
-        </w:rPr>
-        <w:t>Method</w:t>
-      </w:r>
-      <w:r>
-        <w:t xml:space="preserve"> cùng với </w:t>
-      </w:r>
-      <w:r>
-        <w:rPr>
-          <w:b/>
-          <w:bCs/>
-        </w:rPr>
-        <w:t>Iterator</w:t>
-      </w:r>
-      <w:r>
-        <w:t xml:space="preserve"> để hỗ trợ đa hình.</w:t>
-      </w:r>
-    </w:p>
-    <w:p>
-      <w:pPr>
-        <w:pStyle w:val="ListParagraph"/>
-        <w:numPr>
-          <w:ilvl w:val="0"/>
-          <w:numId w:val="33"/>
-        </w:numPr>
-      </w:pPr>
-      <w:r>
-        <w:t xml:space="preserve">Sử dụng mẫu thiết kế </w:t>
-      </w:r>
-      <w:r>
-        <w:rPr>
-          <w:b/>
-          <w:bCs/>
-        </w:rPr>
-        <w:t>Memento</w:t>
-      </w:r>
-      <w:r>
-        <w:t xml:space="preserve"> cùng với </w:t>
-      </w:r>
-      <w:r>
-        <w:rPr>
-          <w:b/>
-          <w:bCs/>
-        </w:rPr>
-        <w:t>Iterator</w:t>
-      </w:r>
-      <w:r>
-        <w:t xml:space="preserve"> để lưu giữ trạng thái hiện tại của iterator và quay trở lại nếu cần thiết.</w:t>
-      </w:r>
-    </w:p>
-    <w:p>
-      <w:r>
-        <w:t xml:space="preserve">Sử dụng mẫu thiết kế </w:t>
-      </w:r>
-      <w:r>
-        <w:rPr>
-          <w:b/>
-          <w:bCs/>
-        </w:rPr>
-        <w:t>Visitor</w:t>
-      </w:r>
-      <w:r>
-        <w:t xml:space="preserve"> với </w:t>
-      </w:r>
-      <w:r>
-        <w:rPr>
-          <w:b/>
-          <w:bCs/>
-        </w:rPr>
-        <w:t>Iterator</w:t>
-      </w:r>
-      <w:r>
-        <w:t xml:space="preserve"> để duyệt các đối tượng tập hợp cấu trúc dữ liệu phức tạp và cài đặt một số tính năng tác động trực tiếp lên các phần tử của tập hợp đó, kể cả khi lớp tập hợp này quản lý nhiều tập hợp con khác nhau.</w:t>
-      </w:r>
-    </w:p>
-    <w:p>
-      <w:pPr>
-        <w:pStyle w:val="1"/>
-        <w:numPr>
-          <w:ilvl w:val="0"/>
-          <w:numId w:val="31"/>
-        </w:numPr>
-        <w:ind w:left="360"/>
-      </w:pPr>
-      <w:r>
-        <w:t xml:space="preserve"> </w:t>
-      </w:r>
-      <w:bookmarkStart w:id="30" w:name="_Toc14640412"/>
+      <w:bookmarkStart w:id="31" w:name="_Toc14640412"/>
       <w:r>
         <w:t xml:space="preserve">Một số bài toán khác </w:t>
       </w:r>
@@ -15780,7 +16202,7 @@
       <w:r>
         <w:t>áp dụng mẫu thiết kế Iterator</w:t>
       </w:r>
-      <w:bookmarkEnd w:id="30"/>
+      <w:bookmarkEnd w:id="31"/>
     </w:p>
     <w:p>
       <w:pPr>
@@ -15806,12 +16228,7 @@
         <w:t xml:space="preserve"> của C++ có tích hợp sẵn mẫu thiết kế Iterator</w:t>
       </w:r>
       <w:r>
-        <w:t>, cho phép ta truy xuất dữ liệu một cách tuần tự mà khôn</w:t>
-      </w:r>
-      <w:bookmarkStart w:id="31" w:name="_GoBack"/>
-      <w:bookmarkEnd w:id="31"/>
-      <w:r>
-        <w:t>g cần biết phương thức mà các phần tử được lưu trữ và liên kết</w:t>
+        <w:t>, cho phép ta truy xuất dữ liệu một cách tuần tự mà không cần biết phương thức mà các phần tử được lưu trữ và liên kết</w:t>
       </w:r>
     </w:p>
     <w:p>
@@ -16283,7 +16700,7 @@
         </mc:Choice>
         <mc:Fallback>
           <w:pict>
-            <v:line w14:anchorId="2462C9EA" id="Straight Connector 3" o:spid="_x0000_s1026" style="position:absolute;z-index:251674624;visibility:visible;mso-wrap-style:square;mso-wrap-distance-left:9pt;mso-wrap-distance-top:0;mso-wrap-distance-right:9pt;mso-wrap-distance-bottom:0;mso-position-horizontal:absolute;mso-position-horizontal-relative:text;mso-position-vertical:absolute;mso-position-vertical-relative:text" from="-.25pt,21pt" to="438.5pt,21pt" o:gfxdata="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" strokecolor="#a5a5a5 [2092]"/>
+            <v:line w14:anchorId="4EA98CAA" id="Straight Connector 3" o:spid="_x0000_s1026" style="position:absolute;z-index:251674624;visibility:visible;mso-wrap-style:square;mso-wrap-distance-left:9pt;mso-wrap-distance-top:0;mso-wrap-distance-right:9pt;mso-wrap-distance-bottom:0;mso-position-horizontal:absolute;mso-position-horizontal-relative:text;mso-position-vertical:absolute;mso-position-vertical-relative:text" from="-.25pt,21pt" to="438.5pt,21pt" o:gfxdata="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" strokecolor="#a5a5a5 [2092]"/>
           </w:pict>
         </mc:Fallback>
       </mc:AlternateContent>
@@ -21077,7 +21494,7 @@
 </file>
 
 <file path=customXml/itemProps1.xml><?xml version="1.0" encoding="utf-8"?>
-<ds:datastoreItem xmlns:ds="http://schemas.openxmlformats.org/officeDocument/2006/customXml" ds:itemID="{A7076626-BDF5-42B7-9486-CDADA43C0BD5}">
+<ds:datastoreItem xmlns:ds="http://schemas.openxmlformats.org/officeDocument/2006/customXml" ds:itemID="{66B152A5-3FCB-4948-A0DA-9EF95C93A064}">
   <ds:schemaRefs>
     <ds:schemaRef ds:uri="http://schemas.openxmlformats.org/officeDocument/2006/bibliography"/>
   </ds:schemaRefs>

</xml_diff>

<commit_message>
Update Iterator Design Pattern [Official].docx
</commit_message>
<xml_diff>
--- a/Design Patterns/Design Patterns [Official]/Iterator/Iterator Design Pattern [Official].docx
+++ b/Design Patterns/Design Patterns [Official]/Iterator/Iterator Design Pattern [Official].docx
@@ -14382,12 +14382,7 @@
         <w:t xml:space="preserve"> </w:t>
       </w:r>
       <w:r>
-        <w:t>là giao diện riêng tương ứ</w:t>
-      </w:r>
-      <w:bookmarkStart w:id="24" w:name="_GoBack"/>
-      <w:bookmarkEnd w:id="24"/>
-      <w:r>
-        <w:t xml:space="preserve">ng với </w:t>
+        <w:t xml:space="preserve">là giao diện riêng tương ứng với </w:t>
       </w:r>
       <w:r>
         <w:rPr>
@@ -14435,7 +14430,13 @@
           <w:i/>
           <w:iCs/>
         </w:rPr>
-        <w:t>Iterator</w:t>
+        <w:t xml:space="preserve">Iterator </w:t>
+      </w:r>
+      <w:r>
+        <w:t>cũng kế thừa</w:t>
+      </w:r>
+      <w:r>
+        <w:t xml:space="preserve"> từ </w:t>
       </w:r>
       <w:r>
         <w:rPr>
@@ -14444,16 +14445,7 @@
           <w:i/>
           <w:iCs/>
         </w:rPr>
-        <w:t xml:space="preserve"> </w:t>
-      </w:r>
-      <w:r>
-        <w:t>cũng</w:t>
-      </w:r>
-      <w:r>
-        <w:t xml:space="preserve"> kế thừa</w:t>
-      </w:r>
-      <w:r>
-        <w:t xml:space="preserve"> từ </w:t>
+        <w:t>cIterator</w:t>
       </w:r>
       <w:r>
         <w:rPr>
@@ -14462,7 +14454,10 @@
           <w:i/>
           <w:iCs/>
         </w:rPr>
-        <w:t>cIterator</w:t>
+        <w:t xml:space="preserve"> </w:t>
+      </w:r>
+      <w:r>
+        <w:t xml:space="preserve">là giao diện riêng tương ứng với </w:t>
       </w:r>
       <w:r>
         <w:rPr>
@@ -14471,10 +14466,7 @@
           <w:i/>
           <w:iCs/>
         </w:rPr>
-        <w:t xml:space="preserve"> </w:t>
-      </w:r>
-      <w:r>
-        <w:t xml:space="preserve">là giao diện riêng tương ứng với </w:t>
+        <w:t>c</w:t>
       </w:r>
       <w:r>
         <w:rPr>
@@ -14483,7 +14475,7 @@
           <w:i/>
           <w:iCs/>
         </w:rPr>
-        <w:t>c</w:t>
+        <w:t>Lecturer</w:t>
       </w:r>
       <w:r>
         <w:rPr>
@@ -14492,15 +14484,6 @@
           <w:i/>
           <w:iCs/>
         </w:rPr>
-        <w:t>Lecturer</w:t>
-      </w:r>
-      <w:r>
-        <w:rPr>
-          <w:b/>
-          <w:bCs/>
-          <w:i/>
-          <w:iCs/>
-        </w:rPr>
         <w:t>Collection</w:t>
       </w:r>
     </w:p>
@@ -14518,11 +14501,11 @@
         </w:numPr>
         <w:ind w:left="360"/>
       </w:pPr>
-      <w:bookmarkStart w:id="25" w:name="_Toc14640406"/>
+      <w:bookmarkStart w:id="24" w:name="_Toc14640406"/>
       <w:r>
         <w:t>Khái niệm</w:t>
       </w:r>
-      <w:bookmarkEnd w:id="25"/>
+      <w:bookmarkEnd w:id="24"/>
     </w:p>
     <w:p>
       <w:pPr>
@@ -14687,7 +14670,7 @@
         </w:numPr>
         <w:ind w:left="360"/>
       </w:pPr>
-      <w:bookmarkStart w:id="26" w:name="_Toc14640407"/>
+      <w:bookmarkStart w:id="25" w:name="_Toc14640407"/>
       <w:r>
         <w:t xml:space="preserve">Liên </w:t>
       </w:r>
@@ -14697,7 +14680,7 @@
       <w:r>
         <w:t xml:space="preserve"> thực tế</w:t>
       </w:r>
-      <w:bookmarkEnd w:id="26"/>
+      <w:bookmarkEnd w:id="25"/>
     </w:p>
     <w:tbl>
       <w:tblPr>
@@ -15249,12 +15232,12 @@
         </w:numPr>
         <w:ind w:left="360"/>
       </w:pPr>
-      <w:bookmarkStart w:id="27" w:name="_Toc14640408"/>
+      <w:bookmarkStart w:id="26" w:name="_Toc14640408"/>
       <w:r>
         <w:lastRenderedPageBreak/>
         <w:t>Cấu trúc tổng quát</w:t>
       </w:r>
-      <w:bookmarkEnd w:id="27"/>
+      <w:bookmarkEnd w:id="26"/>
     </w:p>
     <w:tbl>
       <w:tblPr>
@@ -15586,11 +15569,11 @@
         </w:numPr>
         <w:ind w:left="360"/>
       </w:pPr>
-      <w:bookmarkStart w:id="28" w:name="_Toc14640409"/>
+      <w:bookmarkStart w:id="27" w:name="_Toc14640409"/>
       <w:r>
         <w:t>Khả năng ứng dụng</w:t>
       </w:r>
-      <w:bookmarkEnd w:id="28"/>
+      <w:bookmarkEnd w:id="27"/>
     </w:p>
     <w:p>
       <w:pPr>
@@ -15719,7 +15702,7 @@
         </w:numPr>
         <w:ind w:left="360"/>
       </w:pPr>
-      <w:bookmarkStart w:id="29" w:name="_Toc14640410"/>
+      <w:bookmarkStart w:id="28" w:name="_Toc14640410"/>
       <w:r>
         <w:t>Lợi</w:t>
       </w:r>
@@ -15732,7 +15715,7 @@
       <w:r>
         <w:t>ạn chế</w:t>
       </w:r>
-      <w:bookmarkEnd w:id="29"/>
+      <w:bookmarkEnd w:id="28"/>
     </w:p>
     <w:p>
       <w:pPr>
@@ -16034,11 +16017,11 @@
         </w:numPr>
         <w:ind w:left="360"/>
       </w:pPr>
-      <w:bookmarkStart w:id="30" w:name="_Toc14640411"/>
+      <w:bookmarkStart w:id="29" w:name="_Toc14640411"/>
       <w:r>
         <w:t>Các mẫu thiết kế liên quan</w:t>
       </w:r>
-      <w:bookmarkEnd w:id="30"/>
+      <w:bookmarkEnd w:id="29"/>
     </w:p>
     <w:p>
       <w:pPr>
@@ -16192,7 +16175,7 @@
       <w:r>
         <w:t xml:space="preserve"> </w:t>
       </w:r>
-      <w:bookmarkStart w:id="31" w:name="_Toc14640412"/>
+      <w:bookmarkStart w:id="30" w:name="_Toc14640412"/>
       <w:r>
         <w:t xml:space="preserve">Một số bài toán khác </w:t>
       </w:r>
@@ -16202,7 +16185,7 @@
       <w:r>
         <w:t>áp dụng mẫu thiết kế Iterator</w:t>
       </w:r>
-      <w:bookmarkEnd w:id="31"/>
+      <w:bookmarkEnd w:id="30"/>
     </w:p>
     <w:p>
       <w:pPr>
@@ -16215,20 +16198,13 @@
         <w:jc w:val="left"/>
       </w:pPr>
       <w:r>
-        <w:t xml:space="preserve">Kiểu dữ liệu </w:t>
-      </w:r>
-      <w:r>
-        <w:rPr>
-          <w:b/>
-          <w:bCs/>
-        </w:rPr>
-        <w:t>vector</w:t>
-      </w:r>
-      <w:r>
-        <w:t xml:space="preserve"> của C++ có tích hợp sẵn mẫu thiết kế Iterator</w:t>
-      </w:r>
-      <w:r>
-        <w:t>, cho phép ta truy xuất dữ liệu một cách tuần tự mà không cần biết phương thức mà các phần tử được lưu trữ và liên kết</w:t>
+        <w:t xml:space="preserve">Chương trình có nhiều cấu trúc dữ liệu tập hợp như tree, list, array,… Để có thể thống nhất cách duyệt các tập hợp </w:t>
+      </w:r>
+      <w:r>
+        <w:t>trên</w:t>
+      </w:r>
+      <w:r>
+        <w:t xml:space="preserve"> ta có thể áp dụng mẫu thiết kế này.</w:t>
       </w:r>
     </w:p>
     <w:p>
@@ -16242,6 +16218,33 @@
         <w:jc w:val="left"/>
       </w:pPr>
       <w:r>
+        <w:t xml:space="preserve">Kiểu dữ liệu </w:t>
+      </w:r>
+      <w:r>
+        <w:rPr>
+          <w:b/>
+          <w:bCs/>
+        </w:rPr>
+        <w:t>vector</w:t>
+      </w:r>
+      <w:r>
+        <w:t xml:space="preserve"> của C++ có tích hợp sẵn mẫu thiết kế Iterator</w:t>
+      </w:r>
+      <w:r>
+        <w:t>, cho phép ta truy xuất dữ liệu một cách tuần tự mà không cần biết phương thức mà các phần tử được lưu trữ và liên kết</w:t>
+      </w:r>
+    </w:p>
+    <w:p>
+      <w:pPr>
+        <w:pStyle w:val="ListParagraph"/>
+        <w:numPr>
+          <w:ilvl w:val="0"/>
+          <w:numId w:val="36"/>
+        </w:numPr>
+        <w:ind w:left="720"/>
+        <w:jc w:val="left"/>
+      </w:pPr>
+      <w:r>
         <w:t>Trong</w:t>
       </w:r>
       <w:r>
@@ -16258,7 +16261,12 @@
         <w:t>Python</w:t>
       </w:r>
       <w:r>
-        <w:t>, mẫu thiết kế Iterator được sử dụng trong hầu hết các kiểu dữ liệu tập hợp</w:t>
+        <w:t>, mẫu thiết kế It</w:t>
+      </w:r>
+      <w:bookmarkStart w:id="31" w:name="_GoBack"/>
+      <w:bookmarkEnd w:id="31"/>
+      <w:r>
+        <w:t>erator được sử dụng trong hầu hết các kiểu dữ liệu tập hợp</w:t>
       </w:r>
       <w:r>
         <w:t xml:space="preserve"> </w:t>
@@ -16700,7 +16708,7 @@
         </mc:Choice>
         <mc:Fallback>
           <w:pict>
-            <v:line w14:anchorId="4EA98CAA" id="Straight Connector 3" o:spid="_x0000_s1026" style="position:absolute;z-index:251674624;visibility:visible;mso-wrap-style:square;mso-wrap-distance-left:9pt;mso-wrap-distance-top:0;mso-wrap-distance-right:9pt;mso-wrap-distance-bottom:0;mso-position-horizontal:absolute;mso-position-horizontal-relative:text;mso-position-vertical:absolute;mso-position-vertical-relative:text" from="-.25pt,21pt" to="438.5pt,21pt" o:gfxdata="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" strokecolor="#a5a5a5 [2092]"/>
+            <v:line w14:anchorId="4C10E8E4" id="Straight Connector 3" o:spid="_x0000_s1026" style="position:absolute;z-index:251674624;visibility:visible;mso-wrap-style:square;mso-wrap-distance-left:9pt;mso-wrap-distance-top:0;mso-wrap-distance-right:9pt;mso-wrap-distance-bottom:0;mso-position-horizontal:absolute;mso-position-horizontal-relative:text;mso-position-vertical:absolute;mso-position-vertical-relative:text" from="-.25pt,21pt" to="438.5pt,21pt" o:gfxdata="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" strokecolor="#a5a5a5 [2092]"/>
           </w:pict>
         </mc:Fallback>
       </mc:AlternateContent>
@@ -21494,7 +21502,7 @@
 </file>
 
 <file path=customXml/itemProps1.xml><?xml version="1.0" encoding="utf-8"?>
-<ds:datastoreItem xmlns:ds="http://schemas.openxmlformats.org/officeDocument/2006/customXml" ds:itemID="{66B152A5-3FCB-4948-A0DA-9EF95C93A064}">
+<ds:datastoreItem xmlns:ds="http://schemas.openxmlformats.org/officeDocument/2006/customXml" ds:itemID="{A1F02D2A-FC31-44A3-9130-07D8D8A891DE}">
   <ds:schemaRefs>
     <ds:schemaRef ds:uri="http://schemas.openxmlformats.org/officeDocument/2006/bibliography"/>
   </ds:schemaRefs>

</xml_diff>

<commit_message>
Pretty sure I committed it...
Chap 11 Iterator...
</commit_message>
<xml_diff>
--- a/Design Patterns/Design Patterns [Official]/Iterator/Iterator Design Pattern [Official].docx
+++ b/Design Patterns/Design Patterns [Official]/Iterator/Iterator Design Pattern [Official].docx
@@ -22287,8 +22287,6 @@
             <w:tcW w:w="9099" w:type="dxa"/>
           </w:tcPr>
           <w:p>
-            <w:bookmarkStart w:id="23" w:name="_GoBack"/>
-            <w:bookmarkEnd w:id="23"/>
             <w:r>
               <w:rPr>
                 <w:noProof/>
@@ -22414,11 +22412,11 @@
         </w:numPr>
         <w:ind w:left="360"/>
       </w:pPr>
-      <w:bookmarkStart w:id="24" w:name="_Toc14640406"/>
+      <w:bookmarkStart w:id="23" w:name="_Toc14640406"/>
       <w:r>
         <w:t>Khái niệm</w:t>
       </w:r>
-      <w:bookmarkEnd w:id="24"/>
+      <w:bookmarkEnd w:id="23"/>
     </w:p>
     <w:p>
       <w:pPr>
@@ -22583,7 +22581,7 @@
         </w:numPr>
         <w:ind w:left="360"/>
       </w:pPr>
-      <w:bookmarkStart w:id="25" w:name="_Toc14640407"/>
+      <w:bookmarkStart w:id="24" w:name="_Toc14640407"/>
       <w:r>
         <w:t xml:space="preserve">Liên </w:t>
       </w:r>
@@ -22593,7 +22591,7 @@
       <w:r>
         <w:t xml:space="preserve"> thực tế</w:t>
       </w:r>
-      <w:bookmarkEnd w:id="25"/>
+      <w:bookmarkEnd w:id="24"/>
     </w:p>
     <w:tbl>
       <w:tblPr>
@@ -23146,11 +23144,11 @@
         </w:numPr>
         <w:ind w:left="360"/>
       </w:pPr>
-      <w:bookmarkStart w:id="26" w:name="_Toc14640408"/>
+      <w:bookmarkStart w:id="25" w:name="_Toc14640408"/>
       <w:r>
         <w:t>Cấu trúc tổng quát</w:t>
       </w:r>
-      <w:bookmarkEnd w:id="26"/>
+      <w:bookmarkEnd w:id="25"/>
     </w:p>
     <w:tbl>
       <w:tblPr>
@@ -23483,11 +23481,11 @@
         </w:numPr>
         <w:ind w:left="360"/>
       </w:pPr>
-      <w:bookmarkStart w:id="27" w:name="_Toc14640409"/>
+      <w:bookmarkStart w:id="26" w:name="_Toc14640409"/>
       <w:r>
         <w:t>Khả năng ứng dụng</w:t>
       </w:r>
-      <w:bookmarkEnd w:id="27"/>
+      <w:bookmarkEnd w:id="26"/>
     </w:p>
     <w:p>
       <w:pPr>
@@ -23615,7 +23613,7 @@
         </w:numPr>
         <w:ind w:left="360"/>
       </w:pPr>
-      <w:bookmarkStart w:id="28" w:name="_Toc14640410"/>
+      <w:bookmarkStart w:id="27" w:name="_Toc14640410"/>
       <w:r>
         <w:t>Lợi</w:t>
       </w:r>
@@ -23628,7 +23626,7 @@
       <w:r>
         <w:t>ạn chế</w:t>
       </w:r>
-      <w:bookmarkEnd w:id="28"/>
+      <w:bookmarkEnd w:id="27"/>
     </w:p>
     <w:p>
       <w:pPr>
@@ -23974,53 +23972,189 @@
         </w:numPr>
         <w:ind w:left="360"/>
       </w:pPr>
-      <w:bookmarkStart w:id="29" w:name="_Toc14640411"/>
+      <w:bookmarkStart w:id="28" w:name="_Toc14640411"/>
       <w:r>
         <w:t xml:space="preserve"> </w:t>
       </w:r>
       <w:r>
         <w:t>Các mẫu thiết kế liên quan</w:t>
       </w:r>
+      <w:bookmarkEnd w:id="28"/>
+    </w:p>
+    <w:p>
+      <w:pPr>
+        <w:ind w:firstLine="360"/>
+      </w:pPr>
+      <w:r>
+        <w:t>Mẫu thiết kế Iterator có thể kết hợp được với nhiều mẫu thiết kế khác để tăng sự linh động cho chương trình:</w:t>
+      </w:r>
+    </w:p>
+    <w:p>
+      <w:pPr>
+        <w:pStyle w:val="ListParagraph"/>
+        <w:numPr>
+          <w:ilvl w:val="0"/>
+          <w:numId w:val="33"/>
+        </w:numPr>
+      </w:pPr>
+      <w:r>
+        <w:t xml:space="preserve">Sử dụng </w:t>
+      </w:r>
+      <w:r>
+        <w:rPr>
+          <w:b/>
+          <w:bCs/>
+        </w:rPr>
+        <w:t>Iterator</w:t>
+      </w:r>
+      <w:r>
+        <w:t xml:space="preserve"> để duyệt một tập hợp sử dụng mẫu thiết kế </w:t>
+      </w:r>
+      <w:r>
+        <w:rPr>
+          <w:b/>
+          <w:bCs/>
+        </w:rPr>
+        <w:t>Composite</w:t>
+      </w:r>
+      <w:r>
+        <w:t>. (Trees)</w:t>
+      </w:r>
+    </w:p>
+    <w:p>
+      <w:pPr>
+        <w:pStyle w:val="ListParagraph"/>
+        <w:numPr>
+          <w:ilvl w:val="0"/>
+          <w:numId w:val="33"/>
+        </w:numPr>
+      </w:pPr>
+      <w:r>
+        <w:t xml:space="preserve">Sử dụng mẫu thiết kế </w:t>
+      </w:r>
+      <w:r>
+        <w:rPr>
+          <w:b/>
+          <w:bCs/>
+        </w:rPr>
+        <w:t>Factory</w:t>
+      </w:r>
+      <w:r>
+        <w:t xml:space="preserve"> </w:t>
+      </w:r>
+      <w:r>
+        <w:rPr>
+          <w:b/>
+          <w:bCs/>
+        </w:rPr>
+        <w:t>Method</w:t>
+      </w:r>
+      <w:r>
+        <w:t xml:space="preserve"> cùng với </w:t>
+      </w:r>
+      <w:r>
+        <w:rPr>
+          <w:b/>
+          <w:bCs/>
+        </w:rPr>
+        <w:t>Iterator</w:t>
+      </w:r>
+      <w:r>
+        <w:t xml:space="preserve"> để hỗ trợ đa hình.</w:t>
+      </w:r>
+    </w:p>
+    <w:p>
+      <w:pPr>
+        <w:pStyle w:val="ListParagraph"/>
+        <w:numPr>
+          <w:ilvl w:val="0"/>
+          <w:numId w:val="33"/>
+        </w:numPr>
+      </w:pPr>
+      <w:r>
+        <w:t xml:space="preserve">Sử dụng mẫu thiết kế </w:t>
+      </w:r>
+      <w:r>
+        <w:rPr>
+          <w:b/>
+          <w:bCs/>
+        </w:rPr>
+        <w:t>Memento</w:t>
+      </w:r>
+      <w:r>
+        <w:t xml:space="preserve"> cùng với </w:t>
+      </w:r>
+      <w:r>
+        <w:rPr>
+          <w:b/>
+          <w:bCs/>
+        </w:rPr>
+        <w:t>Iterator</w:t>
+      </w:r>
+      <w:r>
+        <w:t xml:space="preserve"> để lưu giữ trạng thái hiện tại của iterator và quay trở lại nếu cần thiết.</w:t>
+      </w:r>
+    </w:p>
+    <w:p>
+      <w:r>
+        <w:t xml:space="preserve">Sử dụng mẫu thiết kế </w:t>
+      </w:r>
+      <w:r>
+        <w:rPr>
+          <w:b/>
+          <w:bCs/>
+        </w:rPr>
+        <w:t>Visitor</w:t>
+      </w:r>
+      <w:r>
+        <w:t xml:space="preserve"> với </w:t>
+      </w:r>
+      <w:r>
+        <w:rPr>
+          <w:b/>
+          <w:bCs/>
+        </w:rPr>
+        <w:t>Iterator</w:t>
+      </w:r>
+      <w:r>
+        <w:t xml:space="preserve"> để duyệt các đối tượng tập hợp cấu trúc dữ liệu phức tạp và cài đặt một số tính năng tác động trực tiếp lên các phần tử của tập hợp đó, kể cả khi lớp tập hợp này quản lý nhiều tập hợp con khác nhau.</w:t>
+      </w:r>
+    </w:p>
+    <w:p>
+      <w:pPr>
+        <w:pStyle w:val="1"/>
+        <w:numPr>
+          <w:ilvl w:val="0"/>
+          <w:numId w:val="31"/>
+        </w:numPr>
+        <w:ind w:left="360"/>
+      </w:pPr>
+      <w:r>
+        <w:t xml:space="preserve"> </w:t>
+      </w:r>
+      <w:bookmarkStart w:id="29" w:name="_Toc14640412"/>
+      <w:r>
+        <w:t xml:space="preserve">Một số bài toán khác </w:t>
+      </w:r>
+      <w:r>
+        <w:t xml:space="preserve">có </w:t>
+      </w:r>
+      <w:r>
+        <w:t>áp dụng mẫu thiết kế Iterator</w:t>
+      </w:r>
       <w:bookmarkEnd w:id="29"/>
     </w:p>
     <w:p>
       <w:pPr>
-        <w:ind w:firstLine="360"/>
-      </w:pPr>
-      <w:r>
-        <w:t>Mẫu thiết kế Iterator có thể kết hợp được với nhiều mẫu thiết kế khác để tăng sự linh động cho chương trình:</w:t>
-      </w:r>
-    </w:p>
-    <w:p>
-      <w:pPr>
         <w:pStyle w:val="ListParagraph"/>
         <w:numPr>
           <w:ilvl w:val="0"/>
-          <w:numId w:val="33"/>
-        </w:numPr>
-      </w:pPr>
-      <w:r>
-        <w:t xml:space="preserve">Sử dụng </w:t>
-      </w:r>
-      <w:r>
-        <w:rPr>
-          <w:b/>
-          <w:bCs/>
-        </w:rPr>
-        <w:t>Iterator</w:t>
-      </w:r>
-      <w:r>
-        <w:t xml:space="preserve"> để duyệt một tập hợp sử dụng mẫu thiết kế </w:t>
-      </w:r>
-      <w:r>
-        <w:rPr>
-          <w:b/>
-          <w:bCs/>
-        </w:rPr>
-        <w:t>Composite</w:t>
-      </w:r>
-      <w:r>
-        <w:t>. (Trees)</w:t>
+          <w:numId w:val="39"/>
+        </w:numPr>
+        <w:jc w:val="left"/>
+      </w:pPr>
+      <w:r>
+        <w:t>Chương trình có nhiều cấu trúc dữ liệu tập hợp như tree, list, array,… Để có thể thống nhất cách duyệt các tập hợp trên ta có thể áp dụng mẫu thiết kế này.</w:t>
       </w:r>
     </w:p>
     <w:p>
@@ -24028,41 +24162,22 @@
         <w:pStyle w:val="ListParagraph"/>
         <w:numPr>
           <w:ilvl w:val="0"/>
-          <w:numId w:val="33"/>
-        </w:numPr>
-      </w:pPr>
-      <w:r>
-        <w:t xml:space="preserve">Sử dụng mẫu thiết kế </w:t>
-      </w:r>
-      <w:r>
-        <w:rPr>
-          <w:b/>
-          <w:bCs/>
-        </w:rPr>
-        <w:t>Factory</w:t>
-      </w:r>
-      <w:r>
-        <w:t xml:space="preserve"> </w:t>
-      </w:r>
-      <w:r>
-        <w:rPr>
-          <w:b/>
-          <w:bCs/>
-        </w:rPr>
-        <w:t>Method</w:t>
-      </w:r>
-      <w:r>
-        <w:t xml:space="preserve"> cùng với </w:t>
-      </w:r>
-      <w:r>
-        <w:rPr>
-          <w:b/>
-          <w:bCs/>
-        </w:rPr>
-        <w:t>Iterator</w:t>
-      </w:r>
-      <w:r>
-        <w:t xml:space="preserve"> để hỗ trợ đa hình.</w:t>
+          <w:numId w:val="39"/>
+        </w:numPr>
+        <w:jc w:val="left"/>
+      </w:pPr>
+      <w:r>
+        <w:t xml:space="preserve">Kiểu dữ liệu </w:t>
+      </w:r>
+      <w:r>
+        <w:rPr>
+          <w:b/>
+          <w:bCs/>
+        </w:rPr>
+        <w:t>vector</w:t>
+      </w:r>
+      <w:r>
+        <w:t xml:space="preserve"> của C++ có tích hợp sẵn mẫu thiết kế Iterator, cho phép ta truy xuất dữ liệu một cách tuần tự mà không cần biết phương thức mà các phần tử được lưu trữ và liên kết</w:t>
       </w:r>
     </w:p>
     <w:p>
@@ -24070,81 +24185,121 @@
         <w:pStyle w:val="ListParagraph"/>
         <w:numPr>
           <w:ilvl w:val="0"/>
-          <w:numId w:val="33"/>
-        </w:numPr>
-      </w:pPr>
-      <w:r>
-        <w:t xml:space="preserve">Sử dụng mẫu thiết kế </w:t>
-      </w:r>
-      <w:r>
-        <w:rPr>
-          <w:b/>
-          <w:bCs/>
-        </w:rPr>
-        <w:t>Memento</w:t>
-      </w:r>
-      <w:r>
-        <w:t xml:space="preserve"> cùng với </w:t>
-      </w:r>
-      <w:r>
-        <w:rPr>
-          <w:b/>
-          <w:bCs/>
-        </w:rPr>
-        <w:t>Iterator</w:t>
-      </w:r>
-      <w:r>
-        <w:t xml:space="preserve"> để lưu giữ trạng thái hiện tại của iterator và quay trở lại nếu cần thiết.</w:t>
-      </w:r>
-    </w:p>
-    <w:p>
-      <w:r>
-        <w:t xml:space="preserve">Sử dụng mẫu thiết kế </w:t>
-      </w:r>
-      <w:r>
-        <w:rPr>
-          <w:b/>
-          <w:bCs/>
-        </w:rPr>
-        <w:t>Visitor</w:t>
-      </w:r>
-      <w:r>
-        <w:t xml:space="preserve"> với </w:t>
-      </w:r>
-      <w:r>
-        <w:rPr>
-          <w:b/>
-          <w:bCs/>
-        </w:rPr>
-        <w:t>Iterator</w:t>
-      </w:r>
-      <w:r>
-        <w:t xml:space="preserve"> để duyệt các đối tượng tập hợp cấu trúc dữ liệu phức tạp và cài đặt một số tính năng tác động trực tiếp lên các phần tử của tập hợp đó, kể cả khi lớp tập hợp này quản lý nhiều tập hợp con khác nhau.</w:t>
-      </w:r>
-    </w:p>
-    <w:p>
-      <w:pPr>
-        <w:pStyle w:val="1"/>
+          <w:numId w:val="39"/>
+        </w:numPr>
+        <w:jc w:val="left"/>
+      </w:pPr>
+      <w:r>
+        <w:t xml:space="preserve">Trong ngôn ngữ </w:t>
+      </w:r>
+      <w:r>
+        <w:rPr>
+          <w:b/>
+          <w:bCs/>
+        </w:rPr>
+        <w:t>Python</w:t>
+      </w:r>
+      <w:r>
+        <w:t>, mẫu thiết kế Iterator được sử dụng trong hầu hết các kiểu dữ liệu tập hợp (iterable), cho phép ta có thể truy xuất các phần tử bằng một cú pháp chung có dạng:</w:t>
+      </w:r>
+    </w:p>
+    <w:p>
+      <w:pPr>
         <w:numPr>
           <w:ilvl w:val="0"/>
           <w:numId w:val="31"/>
         </w:numPr>
-        <w:ind w:left="360"/>
-      </w:pPr>
-      <w:r>
-        <w:t xml:space="preserve"> </w:t>
-      </w:r>
-      <w:bookmarkStart w:id="30" w:name="_Toc14640412"/>
-      <w:r>
-        <w:t xml:space="preserve">Một số bài toán khác </w:t>
-      </w:r>
-      <w:r>
-        <w:t xml:space="preserve">có </w:t>
-      </w:r>
-      <w:r>
-        <w:t>áp dụng mẫu thiết kế Iterator</w:t>
-      </w:r>
+        <w:pBdr>
+          <w:left w:val="single" w:sz="18" w:space="0" w:color="6CE26C"/>
+        </w:pBdr>
+        <w:shd w:val="clear" w:color="auto" w:fill="FFFFFF"/>
+        <w:spacing w:before="100" w:beforeAutospacing="1" w:after="100" w:afterAutospacing="1" w:line="210" w:lineRule="atLeast"/>
+        <w:jc w:val="left"/>
+        <w:rPr>
+          <w:rFonts w:ascii="Consolas" w:eastAsia="Times New Roman" w:hAnsi="Consolas"/>
+          <w:color w:val="5C5C5C"/>
+          <w:sz w:val="18"/>
+          <w:szCs w:val="18"/>
+        </w:rPr>
+      </w:pPr>
+      <w:r>
+        <w:rPr>
+          <w:rFonts w:ascii="Consolas" w:eastAsia="Times New Roman" w:hAnsi="Consolas"/>
+          <w:b/>
+          <w:bCs/>
+          <w:color w:val="E36C0A" w:themeColor="accent6" w:themeShade="BF"/>
+          <w:sz w:val="18"/>
+          <w:szCs w:val="18"/>
+          <w:bdr w:val="none" w:sz="0" w:space="0" w:color="auto" w:frame="1"/>
+        </w:rPr>
+        <w:t>for</w:t>
+      </w:r>
+      <w:r>
+        <w:rPr>
+          <w:rFonts w:ascii="Consolas" w:eastAsia="Times New Roman" w:hAnsi="Consolas"/>
+          <w:b/>
+          <w:bCs/>
+          <w:color w:val="006699"/>
+          <w:sz w:val="18"/>
+          <w:szCs w:val="18"/>
+          <w:bdr w:val="none" w:sz="0" w:space="0" w:color="auto" w:frame="1"/>
+        </w:rPr>
+        <w:t xml:space="preserve"> element </w:t>
+      </w:r>
+      <w:r>
+        <w:rPr>
+          <w:rFonts w:ascii="Consolas" w:eastAsia="Times New Roman" w:hAnsi="Consolas"/>
+          <w:b/>
+          <w:bCs/>
+          <w:color w:val="E36C0A" w:themeColor="accent6" w:themeShade="BF"/>
+          <w:sz w:val="18"/>
+          <w:szCs w:val="18"/>
+          <w:bdr w:val="none" w:sz="0" w:space="0" w:color="auto" w:frame="1"/>
+        </w:rPr>
+        <w:t>in</w:t>
+      </w:r>
+      <w:r>
+        <w:rPr>
+          <w:rFonts w:ascii="Consolas" w:eastAsia="Times New Roman" w:hAnsi="Consolas"/>
+          <w:b/>
+          <w:bCs/>
+          <w:color w:val="006699"/>
+          <w:sz w:val="18"/>
+          <w:szCs w:val="18"/>
+          <w:bdr w:val="none" w:sz="0" w:space="0" w:color="auto" w:frame="1"/>
+        </w:rPr>
+        <w:t xml:space="preserve"> iterable:</w:t>
+      </w:r>
+      <w:bookmarkStart w:id="30" w:name="_GoBack"/>
       <w:bookmarkEnd w:id="30"/>
+    </w:p>
+    <w:p>
+      <w:pPr>
+        <w:numPr>
+          <w:ilvl w:val="0"/>
+          <w:numId w:val="31"/>
+        </w:numPr>
+        <w:pBdr>
+          <w:left w:val="single" w:sz="18" w:space="0" w:color="6CE26C"/>
+        </w:pBdr>
+        <w:shd w:val="clear" w:color="auto" w:fill="FFFFFF"/>
+        <w:spacing w:before="100" w:beforeAutospacing="1" w:after="100" w:afterAutospacing="1" w:line="210" w:lineRule="atLeast"/>
+        <w:jc w:val="left"/>
+        <w:rPr>
+          <w:rFonts w:ascii="Consolas" w:eastAsia="Times New Roman" w:hAnsi="Consolas"/>
+          <w:color w:val="5C5C5C"/>
+          <w:sz w:val="18"/>
+          <w:szCs w:val="18"/>
+        </w:rPr>
+      </w:pPr>
+      <w:r>
+        <w:rPr>
+          <w:i/>
+          <w:iCs/>
+          <w:color w:val="9BBB59" w:themeColor="accent3"/>
+        </w:rPr>
+        <w:t># do something with element</w:t>
+      </w:r>
     </w:p>
     <w:p>
       <w:pPr>
@@ -24463,7 +24618,7 @@
         </mc:Choice>
         <mc:Fallback>
           <w:pict>
-            <v:line w14:anchorId="7B71F321" id="Straight Connector 3" o:spid="_x0000_s1026" style="position:absolute;z-index:251674624;visibility:visible;mso-wrap-style:square;mso-wrap-distance-left:9pt;mso-wrap-distance-top:0;mso-wrap-distance-right:9pt;mso-wrap-distance-bottom:0;mso-position-horizontal:absolute;mso-position-horizontal-relative:text;mso-position-vertical:absolute;mso-position-vertical-relative:text" from="-.25pt,21pt" to="438.5pt,21pt" o:gfxdata="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" strokecolor="#a5a5a5 [2092]"/>
+            <v:line w14:anchorId="2C6363E0" id="Straight Connector 3" o:spid="_x0000_s1026" style="position:absolute;z-index:251674624;visibility:visible;mso-wrap-style:square;mso-wrap-distance-left:9pt;mso-wrap-distance-top:0;mso-wrap-distance-right:9pt;mso-wrap-distance-bottom:0;mso-position-horizontal:absolute;mso-position-horizontal-relative:text;mso-position-vertical:absolute;mso-position-vertical-relative:text" from="-.25pt,21pt" to="438.5pt,21pt" o:gfxdata="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" strokecolor="#a5a5a5 [2092]"/>
           </w:pict>
         </mc:Fallback>
       </mc:AlternateContent>
@@ -25815,17 +25970,17 @@
   <w:abstractNum w:abstractNumId="13" w15:restartNumberingAfterBreak="0">
     <w:nsid w:val="2BCF5377"/>
     <w:multiLevelType w:val="hybridMultilevel"/>
-    <w:tmpl w:val="DF82266C"/>
-    <w:lvl w:ilvl="0" w:tplc="0409000F">
-      <w:start w:val="1"/>
-      <w:numFmt w:val="decimal"/>
-      <w:lvlText w:val="%1."/>
+    <w:tmpl w:val="75DCDFD8"/>
+    <w:lvl w:ilvl="0" w:tplc="04090001">
+      <w:start w:val="1"/>
+      <w:numFmt w:val="bullet"/>
+      <w:lvlText w:val=""/>
       <w:lvlJc w:val="left"/>
       <w:pPr>
         <w:ind w:left="720" w:hanging="360"/>
       </w:pPr>
       <w:rPr>
-        <w:rFonts w:hint="default"/>
+        <w:rFonts w:ascii="Symbol" w:hAnsi="Symbol" w:hint="default"/>
       </w:rPr>
     </w:lvl>
     <w:lvl w:ilvl="1" w:tplc="04090019" w:tentative="1">
@@ -26425,6 +26580,119 @@
     </w:lvl>
   </w:abstractNum>
   <w:abstractNum w:abstractNumId="19" w15:restartNumberingAfterBreak="0">
+    <w:nsid w:val="44E711F8"/>
+    <w:multiLevelType w:val="hybridMultilevel"/>
+    <w:tmpl w:val="24A666CE"/>
+    <w:lvl w:ilvl="0" w:tplc="04090001">
+      <w:start w:val="1"/>
+      <w:numFmt w:val="bullet"/>
+      <w:lvlText w:val=""/>
+      <w:lvlJc w:val="left"/>
+      <w:pPr>
+        <w:ind w:left="3600" w:hanging="360"/>
+      </w:pPr>
+      <w:rPr>
+        <w:rFonts w:ascii="Symbol" w:hAnsi="Symbol" w:hint="default"/>
+      </w:rPr>
+    </w:lvl>
+    <w:lvl w:ilvl="1" w:tplc="04090003">
+      <w:start w:val="1"/>
+      <w:numFmt w:val="bullet"/>
+      <w:lvlText w:val="o"/>
+      <w:lvlJc w:val="left"/>
+      <w:pPr>
+        <w:ind w:left="4320" w:hanging="360"/>
+      </w:pPr>
+      <w:rPr>
+        <w:rFonts w:ascii="Courier New" w:hAnsi="Courier New" w:cs="Courier New" w:hint="default"/>
+      </w:rPr>
+    </w:lvl>
+    <w:lvl w:ilvl="2" w:tplc="04090005">
+      <w:start w:val="1"/>
+      <w:numFmt w:val="bullet"/>
+      <w:lvlText w:val=""/>
+      <w:lvlJc w:val="left"/>
+      <w:pPr>
+        <w:ind w:left="5040" w:hanging="360"/>
+      </w:pPr>
+      <w:rPr>
+        <w:rFonts w:ascii="Wingdings" w:hAnsi="Wingdings" w:hint="default"/>
+      </w:rPr>
+    </w:lvl>
+    <w:lvl w:ilvl="3" w:tplc="04090001">
+      <w:start w:val="1"/>
+      <w:numFmt w:val="bullet"/>
+      <w:lvlText w:val=""/>
+      <w:lvlJc w:val="left"/>
+      <w:pPr>
+        <w:ind w:left="5760" w:hanging="360"/>
+      </w:pPr>
+      <w:rPr>
+        <w:rFonts w:ascii="Symbol" w:hAnsi="Symbol" w:hint="default"/>
+      </w:rPr>
+    </w:lvl>
+    <w:lvl w:ilvl="4" w:tplc="04090003">
+      <w:start w:val="1"/>
+      <w:numFmt w:val="bullet"/>
+      <w:lvlText w:val="o"/>
+      <w:lvlJc w:val="left"/>
+      <w:pPr>
+        <w:ind w:left="6480" w:hanging="360"/>
+      </w:pPr>
+      <w:rPr>
+        <w:rFonts w:ascii="Courier New" w:hAnsi="Courier New" w:cs="Courier New" w:hint="default"/>
+      </w:rPr>
+    </w:lvl>
+    <w:lvl w:ilvl="5" w:tplc="04090005">
+      <w:start w:val="1"/>
+      <w:numFmt w:val="bullet"/>
+      <w:lvlText w:val=""/>
+      <w:lvlJc w:val="left"/>
+      <w:pPr>
+        <w:ind w:left="7200" w:hanging="360"/>
+      </w:pPr>
+      <w:rPr>
+        <w:rFonts w:ascii="Wingdings" w:hAnsi="Wingdings" w:hint="default"/>
+      </w:rPr>
+    </w:lvl>
+    <w:lvl w:ilvl="6" w:tplc="04090001">
+      <w:start w:val="1"/>
+      <w:numFmt w:val="bullet"/>
+      <w:lvlText w:val=""/>
+      <w:lvlJc w:val="left"/>
+      <w:pPr>
+        <w:ind w:left="7920" w:hanging="360"/>
+      </w:pPr>
+      <w:rPr>
+        <w:rFonts w:ascii="Symbol" w:hAnsi="Symbol" w:hint="default"/>
+      </w:rPr>
+    </w:lvl>
+    <w:lvl w:ilvl="7" w:tplc="04090003">
+      <w:start w:val="1"/>
+      <w:numFmt w:val="bullet"/>
+      <w:lvlText w:val="o"/>
+      <w:lvlJc w:val="left"/>
+      <w:pPr>
+        <w:ind w:left="8640" w:hanging="360"/>
+      </w:pPr>
+      <w:rPr>
+        <w:rFonts w:ascii="Courier New" w:hAnsi="Courier New" w:cs="Courier New" w:hint="default"/>
+      </w:rPr>
+    </w:lvl>
+    <w:lvl w:ilvl="8" w:tplc="04090005">
+      <w:start w:val="1"/>
+      <w:numFmt w:val="bullet"/>
+      <w:lvlText w:val=""/>
+      <w:lvlJc w:val="left"/>
+      <w:pPr>
+        <w:ind w:left="9360" w:hanging="360"/>
+      </w:pPr>
+      <w:rPr>
+        <w:rFonts w:ascii="Wingdings" w:hAnsi="Wingdings" w:hint="default"/>
+      </w:rPr>
+    </w:lvl>
+  </w:abstractNum>
+  <w:abstractNum w:abstractNumId="20" w15:restartNumberingAfterBreak="0">
     <w:nsid w:val="4613033D"/>
     <w:multiLevelType w:val="hybridMultilevel"/>
     <w:tmpl w:val="DEE0CF08"/>
@@ -26515,7 +26783,7 @@
       </w:pPr>
     </w:lvl>
   </w:abstractNum>
-  <w:abstractNum w:abstractNumId="20" w15:restartNumberingAfterBreak="0">
+  <w:abstractNum w:abstractNumId="21" w15:restartNumberingAfterBreak="0">
     <w:nsid w:val="46B9622E"/>
     <w:multiLevelType w:val="multilevel"/>
     <w:tmpl w:val="92183AC2"/>
@@ -26628,7 +26896,7 @@
       </w:pPr>
     </w:lvl>
   </w:abstractNum>
-  <w:abstractNum w:abstractNumId="21" w15:restartNumberingAfterBreak="0">
+  <w:abstractNum w:abstractNumId="22" w15:restartNumberingAfterBreak="0">
     <w:nsid w:val="48A64031"/>
     <w:multiLevelType w:val="hybridMultilevel"/>
     <w:tmpl w:val="1F1A68F4"/>
@@ -26717,7 +26985,7 @@
       </w:pPr>
     </w:lvl>
   </w:abstractNum>
-  <w:abstractNum w:abstractNumId="22" w15:restartNumberingAfterBreak="0">
+  <w:abstractNum w:abstractNumId="23" w15:restartNumberingAfterBreak="0">
     <w:nsid w:val="4A735F19"/>
     <w:multiLevelType w:val="multilevel"/>
     <w:tmpl w:val="9578A510"/>
@@ -26835,7 +27103,7 @@
       </w:pPr>
     </w:lvl>
   </w:abstractNum>
-  <w:abstractNum w:abstractNumId="23" w15:restartNumberingAfterBreak="0">
+  <w:abstractNum w:abstractNumId="24" w15:restartNumberingAfterBreak="0">
     <w:nsid w:val="4B11083B"/>
     <w:multiLevelType w:val="multilevel"/>
     <w:tmpl w:val="F51CD330"/>
@@ -26948,7 +27216,7 @@
       </w:pPr>
     </w:lvl>
   </w:abstractNum>
-  <w:abstractNum w:abstractNumId="24" w15:restartNumberingAfterBreak="0">
+  <w:abstractNum w:abstractNumId="25" w15:restartNumberingAfterBreak="0">
     <w:nsid w:val="4B8315B8"/>
     <w:multiLevelType w:val="hybridMultilevel"/>
     <w:tmpl w:val="813AF582"/>
@@ -27037,7 +27305,7 @@
       </w:pPr>
     </w:lvl>
   </w:abstractNum>
-  <w:abstractNum w:abstractNumId="25" w15:restartNumberingAfterBreak="0">
+  <w:abstractNum w:abstractNumId="26" w15:restartNumberingAfterBreak="0">
     <w:nsid w:val="4EF009FA"/>
     <w:multiLevelType w:val="multilevel"/>
     <w:tmpl w:val="9CC6D5F8"/>
@@ -27124,7 +27392,120 @@
       </w:pPr>
     </w:lvl>
   </w:abstractNum>
-  <w:abstractNum w:abstractNumId="26" w15:restartNumberingAfterBreak="0">
+  <w:abstractNum w:abstractNumId="27" w15:restartNumberingAfterBreak="0">
+    <w:nsid w:val="4EFA07E1"/>
+    <w:multiLevelType w:val="hybridMultilevel"/>
+    <w:tmpl w:val="DCE82DEA"/>
+    <w:lvl w:ilvl="0" w:tplc="04090001">
+      <w:start w:val="1"/>
+      <w:numFmt w:val="bullet"/>
+      <w:lvlText w:val=""/>
+      <w:lvlJc w:val="left"/>
+      <w:pPr>
+        <w:ind w:left="720" w:hanging="360"/>
+      </w:pPr>
+      <w:rPr>
+        <w:rFonts w:ascii="Symbol" w:hAnsi="Symbol" w:hint="default"/>
+      </w:rPr>
+    </w:lvl>
+    <w:lvl w:ilvl="1" w:tplc="04090003" w:tentative="1">
+      <w:start w:val="1"/>
+      <w:numFmt w:val="bullet"/>
+      <w:lvlText w:val="o"/>
+      <w:lvlJc w:val="left"/>
+      <w:pPr>
+        <w:ind w:left="1440" w:hanging="360"/>
+      </w:pPr>
+      <w:rPr>
+        <w:rFonts w:ascii="Courier New" w:hAnsi="Courier New" w:cs="Courier New" w:hint="default"/>
+      </w:rPr>
+    </w:lvl>
+    <w:lvl w:ilvl="2" w:tplc="04090005" w:tentative="1">
+      <w:start w:val="1"/>
+      <w:numFmt w:val="bullet"/>
+      <w:lvlText w:val=""/>
+      <w:lvlJc w:val="left"/>
+      <w:pPr>
+        <w:ind w:left="2160" w:hanging="360"/>
+      </w:pPr>
+      <w:rPr>
+        <w:rFonts w:ascii="Wingdings" w:hAnsi="Wingdings" w:hint="default"/>
+      </w:rPr>
+    </w:lvl>
+    <w:lvl w:ilvl="3" w:tplc="04090001" w:tentative="1">
+      <w:start w:val="1"/>
+      <w:numFmt w:val="bullet"/>
+      <w:lvlText w:val=""/>
+      <w:lvlJc w:val="left"/>
+      <w:pPr>
+        <w:ind w:left="2880" w:hanging="360"/>
+      </w:pPr>
+      <w:rPr>
+        <w:rFonts w:ascii="Symbol" w:hAnsi="Symbol" w:hint="default"/>
+      </w:rPr>
+    </w:lvl>
+    <w:lvl w:ilvl="4" w:tplc="04090003" w:tentative="1">
+      <w:start w:val="1"/>
+      <w:numFmt w:val="bullet"/>
+      <w:lvlText w:val="o"/>
+      <w:lvlJc w:val="left"/>
+      <w:pPr>
+        <w:ind w:left="3600" w:hanging="360"/>
+      </w:pPr>
+      <w:rPr>
+        <w:rFonts w:ascii="Courier New" w:hAnsi="Courier New" w:cs="Courier New" w:hint="default"/>
+      </w:rPr>
+    </w:lvl>
+    <w:lvl w:ilvl="5" w:tplc="04090005" w:tentative="1">
+      <w:start w:val="1"/>
+      <w:numFmt w:val="bullet"/>
+      <w:lvlText w:val=""/>
+      <w:lvlJc w:val="left"/>
+      <w:pPr>
+        <w:ind w:left="4320" w:hanging="360"/>
+      </w:pPr>
+      <w:rPr>
+        <w:rFonts w:ascii="Wingdings" w:hAnsi="Wingdings" w:hint="default"/>
+      </w:rPr>
+    </w:lvl>
+    <w:lvl w:ilvl="6" w:tplc="04090001" w:tentative="1">
+      <w:start w:val="1"/>
+      <w:numFmt w:val="bullet"/>
+      <w:lvlText w:val=""/>
+      <w:lvlJc w:val="left"/>
+      <w:pPr>
+        <w:ind w:left="5040" w:hanging="360"/>
+      </w:pPr>
+      <w:rPr>
+        <w:rFonts w:ascii="Symbol" w:hAnsi="Symbol" w:hint="default"/>
+      </w:rPr>
+    </w:lvl>
+    <w:lvl w:ilvl="7" w:tplc="04090003" w:tentative="1">
+      <w:start w:val="1"/>
+      <w:numFmt w:val="bullet"/>
+      <w:lvlText w:val="o"/>
+      <w:lvlJc w:val="left"/>
+      <w:pPr>
+        <w:ind w:left="5760" w:hanging="360"/>
+      </w:pPr>
+      <w:rPr>
+        <w:rFonts w:ascii="Courier New" w:hAnsi="Courier New" w:cs="Courier New" w:hint="default"/>
+      </w:rPr>
+    </w:lvl>
+    <w:lvl w:ilvl="8" w:tplc="04090005" w:tentative="1">
+      <w:start w:val="1"/>
+      <w:numFmt w:val="bullet"/>
+      <w:lvlText w:val=""/>
+      <w:lvlJc w:val="left"/>
+      <w:pPr>
+        <w:ind w:left="6480" w:hanging="360"/>
+      </w:pPr>
+      <w:rPr>
+        <w:rFonts w:ascii="Wingdings" w:hAnsi="Wingdings" w:hint="default"/>
+      </w:rPr>
+    </w:lvl>
+  </w:abstractNum>
+  <w:abstractNum w:abstractNumId="28" w15:restartNumberingAfterBreak="0">
     <w:nsid w:val="52DA3410"/>
     <w:multiLevelType w:val="hybridMultilevel"/>
     <w:tmpl w:val="13E0EB5E"/>
@@ -27237,7 +27618,7 @@
       </w:rPr>
     </w:lvl>
   </w:abstractNum>
-  <w:abstractNum w:abstractNumId="27" w15:restartNumberingAfterBreak="0">
+  <w:abstractNum w:abstractNumId="29" w15:restartNumberingAfterBreak="0">
     <w:nsid w:val="558527FA"/>
     <w:multiLevelType w:val="multilevel"/>
     <w:tmpl w:val="9DD8F5FC"/>
@@ -27350,7 +27731,7 @@
       </w:pPr>
     </w:lvl>
   </w:abstractNum>
-  <w:abstractNum w:abstractNumId="28" w15:restartNumberingAfterBreak="0">
+  <w:abstractNum w:abstractNumId="30" w15:restartNumberingAfterBreak="0">
     <w:nsid w:val="55EE4209"/>
     <w:multiLevelType w:val="multilevel"/>
     <w:tmpl w:val="16E806E4"/>
@@ -27463,7 +27844,7 @@
       </w:pPr>
     </w:lvl>
   </w:abstractNum>
-  <w:abstractNum w:abstractNumId="29" w15:restartNumberingAfterBreak="0">
+  <w:abstractNum w:abstractNumId="31" w15:restartNumberingAfterBreak="0">
     <w:nsid w:val="569C56C0"/>
     <w:multiLevelType w:val="hybridMultilevel"/>
     <w:tmpl w:val="D33C402C"/>
@@ -27577,7 +27958,7 @@
       </w:rPr>
     </w:lvl>
   </w:abstractNum>
-  <w:abstractNum w:abstractNumId="30" w15:restartNumberingAfterBreak="0">
+  <w:abstractNum w:abstractNumId="32" w15:restartNumberingAfterBreak="0">
     <w:nsid w:val="58353058"/>
     <w:multiLevelType w:val="hybridMultilevel"/>
     <w:tmpl w:val="3E14DC5A"/>
@@ -27666,7 +28047,7 @@
       </w:pPr>
     </w:lvl>
   </w:abstractNum>
-  <w:abstractNum w:abstractNumId="31" w15:restartNumberingAfterBreak="0">
+  <w:abstractNum w:abstractNumId="33" w15:restartNumberingAfterBreak="0">
     <w:nsid w:val="5D571BCF"/>
     <w:multiLevelType w:val="hybridMultilevel"/>
     <w:tmpl w:val="1BA87386"/>
@@ -27755,7 +28136,7 @@
       </w:pPr>
     </w:lvl>
   </w:abstractNum>
-  <w:abstractNum w:abstractNumId="32" w15:restartNumberingAfterBreak="0">
+  <w:abstractNum w:abstractNumId="34" w15:restartNumberingAfterBreak="0">
     <w:nsid w:val="62A35D14"/>
     <w:multiLevelType w:val="multilevel"/>
     <w:tmpl w:val="47B450B4"/>
@@ -27868,7 +28249,7 @@
       </w:pPr>
     </w:lvl>
   </w:abstractNum>
-  <w:abstractNum w:abstractNumId="33" w15:restartNumberingAfterBreak="0">
+  <w:abstractNum w:abstractNumId="35" w15:restartNumberingAfterBreak="0">
     <w:nsid w:val="654E39B0"/>
     <w:multiLevelType w:val="hybridMultilevel"/>
     <w:tmpl w:val="C84A52B6"/>
@@ -27957,7 +28338,7 @@
       </w:pPr>
     </w:lvl>
   </w:abstractNum>
-  <w:abstractNum w:abstractNumId="34" w15:restartNumberingAfterBreak="0">
+  <w:abstractNum w:abstractNumId="36" w15:restartNumberingAfterBreak="0">
     <w:nsid w:val="6CE55B9B"/>
     <w:multiLevelType w:val="multilevel"/>
     <w:tmpl w:val="114A9FD6"/>
@@ -28070,7 +28451,7 @@
       </w:pPr>
     </w:lvl>
   </w:abstractNum>
-  <w:abstractNum w:abstractNumId="35" w15:restartNumberingAfterBreak="0">
+  <w:abstractNum w:abstractNumId="37" w15:restartNumberingAfterBreak="0">
     <w:nsid w:val="74E3032E"/>
     <w:multiLevelType w:val="hybridMultilevel"/>
     <w:tmpl w:val="5A642444"/>
@@ -28160,7 +28541,7 @@
     </w:lvl>
   </w:abstractNum>
   <w:num w:numId="1">
-    <w:abstractNumId w:val="19"/>
+    <w:abstractNumId w:val="20"/>
   </w:num>
   <w:num w:numId="2">
     <w:abstractNumId w:val="5"/>
@@ -28175,25 +28556,25 @@
     <w:abstractNumId w:val="15"/>
   </w:num>
   <w:num w:numId="6">
-    <w:abstractNumId w:val="31"/>
+    <w:abstractNumId w:val="33"/>
   </w:num>
   <w:num w:numId="7">
-    <w:abstractNumId w:val="33"/>
+    <w:abstractNumId w:val="35"/>
   </w:num>
   <w:num w:numId="8">
     <w:abstractNumId w:val="0"/>
   </w:num>
   <w:num w:numId="9">
-    <w:abstractNumId w:val="35"/>
+    <w:abstractNumId w:val="37"/>
   </w:num>
   <w:num w:numId="10">
     <w:abstractNumId w:val="8"/>
   </w:num>
   <w:num w:numId="11">
-    <w:abstractNumId w:val="25"/>
+    <w:abstractNumId w:val="26"/>
   </w:num>
   <w:num w:numId="12">
-    <w:abstractNumId w:val="21"/>
+    <w:abstractNumId w:val="22"/>
   </w:num>
   <w:num w:numId="13">
     <w:abstractNumId w:val="2"/>
@@ -28202,13 +28583,13 @@
     <w:abstractNumId w:val="14"/>
   </w:num>
   <w:num w:numId="15">
-    <w:abstractNumId w:val="22"/>
+    <w:abstractNumId w:val="23"/>
   </w:num>
   <w:num w:numId="16">
     <w:abstractNumId w:val="10"/>
   </w:num>
   <w:num w:numId="17">
-    <w:abstractNumId w:val="23"/>
+    <w:abstractNumId w:val="24"/>
   </w:num>
   <w:num w:numId="18">
     <w:abstractNumId w:val="4"/>
@@ -28220,10 +28601,10 @@
     <w:abstractNumId w:val="9"/>
   </w:num>
   <w:num w:numId="21">
-    <w:abstractNumId w:val="34"/>
+    <w:abstractNumId w:val="36"/>
   </w:num>
   <w:num w:numId="22">
-    <w:abstractNumId w:val="20"/>
+    <w:abstractNumId w:val="21"/>
   </w:num>
   <w:num w:numId="23">
     <w:abstractNumId w:val="16"/>
@@ -28232,22 +28613,22 @@
     <w:abstractNumId w:val="12"/>
   </w:num>
   <w:num w:numId="25">
-    <w:abstractNumId w:val="25"/>
+    <w:abstractNumId w:val="26"/>
     <w:lvlOverride w:ilvl="0">
       <w:startOverride w:val="1"/>
     </w:lvlOverride>
   </w:num>
   <w:num w:numId="26">
-    <w:abstractNumId w:val="26"/>
+    <w:abstractNumId w:val="28"/>
   </w:num>
   <w:num w:numId="27">
-    <w:abstractNumId w:val="24"/>
+    <w:abstractNumId w:val="25"/>
   </w:num>
   <w:num w:numId="28">
     <w:abstractNumId w:val="11"/>
   </w:num>
   <w:num w:numId="29">
-    <w:abstractNumId w:val="30"/>
+    <w:abstractNumId w:val="32"/>
   </w:num>
   <w:num w:numId="30">
     <w:abstractNumId w:val="6"/>
@@ -28259,19 +28640,34 @@
     <w:abstractNumId w:val="17"/>
   </w:num>
   <w:num w:numId="33">
+    <w:abstractNumId w:val="31"/>
+  </w:num>
+  <w:num w:numId="34">
+    <w:abstractNumId w:val="30"/>
+  </w:num>
+  <w:num w:numId="35">
     <w:abstractNumId w:val="29"/>
   </w:num>
-  <w:num w:numId="34">
-    <w:abstractNumId w:val="28"/>
-  </w:num>
-  <w:num w:numId="35">
-    <w:abstractNumId w:val="27"/>
-  </w:num>
   <w:num w:numId="36">
-    <w:abstractNumId w:val="32"/>
+    <w:abstractNumId w:val="34"/>
   </w:num>
   <w:num w:numId="37">
     <w:abstractNumId w:val="18"/>
+  </w:num>
+  <w:num w:numId="38">
+    <w:abstractNumId w:val="19"/>
+    <w:lvlOverride w:ilvl="0"/>
+    <w:lvlOverride w:ilvl="1"/>
+    <w:lvlOverride w:ilvl="2"/>
+    <w:lvlOverride w:ilvl="3"/>
+    <w:lvlOverride w:ilvl="4"/>
+    <w:lvlOverride w:ilvl="5"/>
+    <w:lvlOverride w:ilvl="6"/>
+    <w:lvlOverride w:ilvl="7"/>
+    <w:lvlOverride w:ilvl="8"/>
+  </w:num>
+  <w:num w:numId="39">
+    <w:abstractNumId w:val="27"/>
   </w:num>
 </w:numbering>
 </file>
@@ -29373,7 +29769,7 @@
 </file>
 
 <file path=customXml/itemProps1.xml><?xml version="1.0" encoding="utf-8"?>
-<ds:datastoreItem xmlns:ds="http://schemas.openxmlformats.org/officeDocument/2006/customXml" ds:itemID="{69BBA197-DDDA-4961-A3D8-94283DCE3F7C}">
+<ds:datastoreItem xmlns:ds="http://schemas.openxmlformats.org/officeDocument/2006/customXml" ds:itemID="{B920BA74-A8F4-47CE-B063-78B5911301D7}">
   <ds:schemaRefs>
     <ds:schemaRef ds:uri="http://schemas.openxmlformats.org/officeDocument/2006/bibliography"/>
   </ds:schemaRefs>

</xml_diff>